<commit_message>
Added Compilation notes to the Report
</commit_message>
<xml_diff>
--- a/report.docx
+++ b/report.docx
@@ -331,7 +331,25 @@
           <w:sz w:val="26"/>
           <w:szCs w:val="26"/>
         </w:rPr>
-        <w:t>Após processamento do pedido por parte do servidor, este envia uma mensagem de resposta ao cliente. Esta mensagem pode ser correspondente a um erro, consistindo apenas num inteiro com o número identificador do erro (</w:t>
+        <w:t xml:space="preserve">Após processamento do pedido por parte do servidor, este envia uma mensagem de resposta ao cliente. Esta mensagem pode ser correspondente a um erro, consistindo apenas num inteiro com o número </w:t>
+      </w:r>
+      <w:r>
+        <w:rPr>
+          <w:b w:val="false"/>
+          <w:bCs w:val="false"/>
+          <w:sz w:val="26"/>
+          <w:szCs w:val="26"/>
+        </w:rPr>
+        <w:t xml:space="preserve">negativo </w:t>
+      </w:r>
+      <w:r>
+        <w:rPr>
+          <w:b w:val="false"/>
+          <w:bCs w:val="false"/>
+          <w:sz w:val="26"/>
+          <w:szCs w:val="26"/>
+        </w:rPr>
+        <w:t>identificador do erro (</w:t>
       </w:r>
       <w:r>
         <w:rPr>
@@ -608,58 +626,51 @@
           <w:sz w:val="26"/>
           <w:szCs w:val="26"/>
         </w:rPr>
-        <w:t xml:space="preserve"> a mensagem “SERVER CLOSED”.</w:t>
-      </w:r>
-    </w:p>
-    <w:p>
-      <w:pPr>
-        <w:pStyle w:val="Normal"/>
-        <w:jc w:val="both"/>
-        <w:rPr>
-          <w:b/>
-          <w:b/>
-          <w:bCs/>
-          <w:sz w:val="32"/>
-          <w:szCs w:val="32"/>
-        </w:rPr>
-      </w:pPr>
-      <w:r>
-        <w:rPr>
-          <w:b/>
-          <w:bCs/>
-          <w:sz w:val="32"/>
-          <w:szCs w:val="32"/>
-        </w:rPr>
-      </w:r>
-    </w:p>
-    <w:p>
-      <w:pPr>
-        <w:pStyle w:val="Normal"/>
-        <w:jc w:val="both"/>
-        <w:rPr>
-          <w:b/>
-          <w:b/>
-          <w:bCs/>
-          <w:sz w:val="32"/>
-          <w:szCs w:val="32"/>
-        </w:rPr>
+        <w:t xml:space="preserve"> a mensagem “SERVER CLOSED”. </w:t>
+      </w:r>
+      <w:r>
+        <w:rPr>
+          <w:b w:val="false"/>
+          <w:bCs w:val="false"/>
+          <w:i w:val="false"/>
+          <w:iCs w:val="false"/>
+          <w:sz w:val="26"/>
+          <w:szCs w:val="26"/>
+        </w:rPr>
+        <w:t>Todos os descritores de ficheiros abertos são fechados</w:t>
+      </w:r>
+    </w:p>
+    <w:p>
+      <w:pPr>
+        <w:pStyle w:val="Normal"/>
+        <w:jc w:val="both"/>
+        <w:rPr>
+          <w:b/>
+          <w:b/>
+          <w:bCs/>
+          <w:sz w:val="32"/>
+          <w:szCs w:val="32"/>
+        </w:rPr>
+      </w:pPr>
+      <w:r>
+        <w:rPr>
+          <w:b/>
+          <w:bCs/>
+          <w:sz w:val="32"/>
+          <w:szCs w:val="32"/>
+        </w:rPr>
+      </w:r>
+    </w:p>
+    <w:p>
+      <w:pPr>
+        <w:pStyle w:val="Normal"/>
+        <w:jc w:val="both"/>
+        <w:rPr/>
       </w:pPr>
       <w:bookmarkStart w:id="1" w:name="__DdeLink__0_1784306064"/>
-      <w:bookmarkStart w:id="2" w:name="__DdeLink__0_1784306064"/>
+      <w:bookmarkStart w:id="2" w:name="__DdeLink__9_512900471"/>
+      <w:bookmarkEnd w:id="1"/>
       <w:bookmarkEnd w:id="2"/>
-      <w:r>
-        <w:rPr/>
-      </w:r>
-      <w:r>
-        <w:br w:type="page"/>
-      </w:r>
-    </w:p>
-    <w:p>
-      <w:pPr>
-        <w:pStyle w:val="Normal"/>
-        <w:jc w:val="both"/>
-        <w:rPr/>
-      </w:pPr>
       <w:r>
         <w:rPr>
           <w:b/>
@@ -1229,6 +1240,146 @@
           <w:szCs w:val="26"/>
         </w:rPr>
         <w:t xml:space="preserve"> da mesma.</w:t>
+      </w:r>
+    </w:p>
+    <w:p>
+      <w:pPr>
+        <w:pStyle w:val="Normal"/>
+        <w:jc w:val="both"/>
+        <w:rPr>
+          <w:i w:val="false"/>
+          <w:i w:val="false"/>
+          <w:iCs w:val="false"/>
+        </w:rPr>
+      </w:pPr>
+      <w:r>
+        <w:rPr>
+          <w:sz w:val="26"/>
+          <w:szCs w:val="26"/>
+        </w:rPr>
+      </w:r>
+    </w:p>
+    <w:p>
+      <w:pPr>
+        <w:pStyle w:val="Normal"/>
+        <w:jc w:val="both"/>
+        <w:rPr>
+          <w:i w:val="false"/>
+          <w:i w:val="false"/>
+          <w:iCs w:val="false"/>
+        </w:rPr>
+      </w:pPr>
+      <w:r>
+        <w:rPr>
+          <w:sz w:val="26"/>
+          <w:szCs w:val="26"/>
+        </w:rPr>
+      </w:r>
+    </w:p>
+    <w:p>
+      <w:pPr>
+        <w:pStyle w:val="Normal"/>
+        <w:jc w:val="both"/>
+        <w:rPr>
+          <w:i w:val="false"/>
+          <w:i w:val="false"/>
+          <w:iCs w:val="false"/>
+        </w:rPr>
+      </w:pPr>
+      <w:r>
+        <w:rPr>
+          <w:sz w:val="26"/>
+          <w:szCs w:val="26"/>
+        </w:rPr>
+      </w:r>
+    </w:p>
+    <w:p>
+      <w:pPr>
+        <w:pStyle w:val="Normal"/>
+        <w:jc w:val="both"/>
+        <w:rPr>
+          <w:sz w:val="26"/>
+          <w:szCs w:val="26"/>
+        </w:rPr>
+      </w:pPr>
+      <w:r>
+        <w:rPr>
+          <w:b/>
+          <w:bCs/>
+          <w:i w:val="false"/>
+          <w:iCs w:val="false"/>
+          <w:sz w:val="32"/>
+          <w:szCs w:val="32"/>
+        </w:rPr>
+        <w:t>Notas relativas à Compilação</w:t>
+      </w:r>
+    </w:p>
+    <w:p>
+      <w:pPr>
+        <w:pStyle w:val="Normal"/>
+        <w:spacing w:before="171" w:after="171"/>
+        <w:jc w:val="both"/>
+        <w:rPr>
+          <w:i w:val="false"/>
+          <w:i w:val="false"/>
+          <w:iCs w:val="false"/>
+          <w:sz w:val="26"/>
+        </w:rPr>
+      </w:pPr>
+      <w:r>
+        <w:rPr>
+          <w:b w:val="false"/>
+          <w:bCs w:val="false"/>
+          <w:i w:val="false"/>
+          <w:iCs w:val="false"/>
+          <w:sz w:val="26"/>
+          <w:szCs w:val="26"/>
+        </w:rPr>
+        <w:t xml:space="preserve">Cada programa tem um </w:t>
+      </w:r>
+      <w:r>
+        <w:rPr>
+          <w:b w:val="false"/>
+          <w:bCs w:val="false"/>
+          <w:i/>
+          <w:iCs/>
+          <w:sz w:val="26"/>
+          <w:szCs w:val="26"/>
+        </w:rPr>
+        <w:t>makefile</w:t>
+      </w:r>
+      <w:r>
+        <w:rPr>
+          <w:b w:val="false"/>
+          <w:bCs w:val="false"/>
+          <w:i w:val="false"/>
+          <w:iCs w:val="false"/>
+          <w:sz w:val="26"/>
+          <w:szCs w:val="26"/>
+        </w:rPr>
+        <w:t xml:space="preserve"> próprio. Para compilar a totalidade do programa (client + server), deve-se correr o script “build.sh”, que executa o </w:t>
+      </w:r>
+      <w:r>
+        <w:rPr>
+          <w:b w:val="false"/>
+          <w:bCs w:val="false"/>
+          <w:i/>
+          <w:iCs/>
+          <w:sz w:val="26"/>
+          <w:szCs w:val="26"/>
+        </w:rPr>
+        <w:t xml:space="preserve">makefile </w:t>
+      </w:r>
+      <w:r>
+        <w:rPr>
+          <w:b w:val="false"/>
+          <w:bCs w:val="false"/>
+          <w:i w:val="false"/>
+          <w:iCs w:val="false"/>
+          <w:sz w:val="26"/>
+          <w:szCs w:val="26"/>
+        </w:rPr>
+        <w:t>de cada programa e coloca o binário resultante de cada programa na mesma pasta (condição necessária para o funcionamento).</w:t>
       </w:r>
     </w:p>
     <w:sectPr>

</xml_diff>